<commit_message>
prog: 🔋 report lab3-4 ~~~ ready
</commit_message>
<xml_diff>
--- a/sem-1-2_prog/labs/lab3-4/report/ЛР 3 ПРОГ Мельник Фёдор P3106.docx
+++ b/sem-1-2_prog/labs/lab3-4/report/ЛР 3 ПРОГ Мельник Фёдор P3106.docx
@@ -67,25 +67,15 @@
           <w:sz w:val="28"/>
           <w:szCs w:val="28"/>
         </w:rPr>
-        <w:t xml:space="preserve"> </w:t>
-      </w:r>
-      <w:proofErr w:type="gramStart"/>
-      <w:r>
-        <w:rPr>
-          <w:sz w:val="28"/>
-          <w:szCs w:val="28"/>
-        </w:rPr>
-        <w:t>№</w:t>
-      </w:r>
-      <w:r>
-        <w:rPr>
-          <w:sz w:val="28"/>
-          <w:szCs w:val="28"/>
-          <w:lang w:val="en-US"/>
+        <w:t xml:space="preserve"> №</w:t>
+      </w:r>
+      <w:r>
+        <w:rPr>
+          <w:sz w:val="28"/>
+          <w:szCs w:val="28"/>
         </w:rPr>
         <w:t>3-4</w:t>
       </w:r>
-      <w:proofErr w:type="gramEnd"/>
     </w:p>
     <w:p>
       <w:pPr>
@@ -220,17 +210,8 @@
           <w:sz w:val="28"/>
           <w:szCs w:val="28"/>
         </w:rPr>
-        <w:t xml:space="preserve"> </w:t>
-      </w:r>
-      <w:proofErr w:type="spellStart"/>
-      <w:r>
-        <w:rPr>
-          <w:sz w:val="28"/>
-          <w:szCs w:val="28"/>
-        </w:rPr>
-        <w:t>ФПиКТ</w:t>
-      </w:r>
-      <w:proofErr w:type="spellEnd"/>
+        <w:t xml:space="preserve"> ФПиКТ</w:t>
+      </w:r>
     </w:p>
     <w:p>
       <w:pPr>
@@ -282,6 +263,9 @@
     </w:p>
     <w:p>
       <w:r>
+        <w:rPr>
+          <w:noProof/>
+        </w:rPr>
         <w:drawing>
           <wp:inline distT="0" distB="0" distL="0" distR="0" wp14:anchorId="365A56DB" wp14:editId="088E7C2E">
             <wp:extent cx="5940425" cy="1374775"/>
@@ -319,6 +303,9 @@
         </w:drawing>
       </w:r>
       <w:r>
+        <w:rPr>
+          <w:noProof/>
+        </w:rPr>
         <w:drawing>
           <wp:inline distT="0" distB="0" distL="0" distR="0" wp14:anchorId="1848D92A" wp14:editId="5AA71AAC">
             <wp:extent cx="5940425" cy="1732915"/>
@@ -356,6 +343,9 @@
         </w:drawing>
       </w:r>
       <w:r>
+        <w:rPr>
+          <w:noProof/>
+        </w:rPr>
         <w:drawing>
           <wp:inline distT="0" distB="0" distL="0" distR="0" wp14:anchorId="3CCC9449" wp14:editId="3AAF7F61">
             <wp:extent cx="5940425" cy="2255520"/>
@@ -419,10 +409,10 @@
           <w:noProof/>
         </w:rPr>
         <w:drawing>
-          <wp:inline distT="0" distB="0" distL="0" distR="0" wp14:anchorId="14E00AA7" wp14:editId="096F1D76">
-            <wp:extent cx="5939155" cy="805180"/>
-            <wp:effectExtent l="0" t="0" r="4445" b="0"/>
-            <wp:docPr id="977357110" name="Рисунок 1"/>
+          <wp:inline distT="0" distB="0" distL="0" distR="0" wp14:anchorId="4B5E3FC7" wp14:editId="22856F17">
+            <wp:extent cx="5924550" cy="7391400"/>
+            <wp:effectExtent l="0" t="0" r="0" b="0"/>
+            <wp:docPr id="1723553883" name="Рисунок 1"/>
             <wp:cNvGraphicFramePr>
               <a:graphicFrameLocks xmlns:a="http://schemas.openxmlformats.org/drawingml/2006/main" noChangeAspect="1"/>
             </wp:cNvGraphicFramePr>
@@ -451,7 +441,7 @@
                   <pic:spPr bwMode="auto">
                     <a:xfrm>
                       <a:off x="0" y="0"/>
-                      <a:ext cx="5939155" cy="805180"/>
+                      <a:ext cx="5924550" cy="7391400"/>
                     </a:xfrm>
                     <a:prstGeom prst="rect">
                       <a:avLst/>
@@ -479,6 +469,36 @@
         <w:r>
           <w:rPr>
             <w:rStyle w:val="af0"/>
+          </w:rPr>
+          <w:t>https://github.com/ldpst/itmo/blob/main/sem-1-2_prog/labs/lab3-4/diagrams/UML_prog_lab3-4.png</w:t>
+        </w:r>
+      </w:hyperlink>
+    </w:p>
+    <w:p>
+      <w:r>
+        <w:br w:type="page"/>
+      </w:r>
+    </w:p>
+    <w:p>
+      <w:pPr>
+        <w:pStyle w:val="1"/>
+        <w:rPr>
+          <w:color w:val="auto"/>
+        </w:rPr>
+      </w:pPr>
+      <w:r>
+        <w:rPr>
+          <w:color w:val="auto"/>
+        </w:rPr>
+        <w:lastRenderedPageBreak/>
+        <w:t>Исходный код программы</w:t>
+      </w:r>
+    </w:p>
+    <w:p>
+      <w:hyperlink r:id="rId11" w:history="1">
+        <w:r>
+          <w:rPr>
+            <w:rStyle w:val="af0"/>
             <w:lang w:val="en-US"/>
           </w:rPr>
           <w:t>https</w:t>
@@ -489,7 +509,6 @@
           </w:rPr>
           <w:t>://</w:t>
         </w:r>
-        <w:proofErr w:type="spellStart"/>
         <w:r>
           <w:rPr>
             <w:rStyle w:val="af0"/>
@@ -497,7 +516,6 @@
           </w:rPr>
           <w:t>github</w:t>
         </w:r>
-        <w:proofErr w:type="spellEnd"/>
         <w:r>
           <w:rPr>
             <w:rStyle w:val="af0"/>
@@ -517,7 +535,6 @@
           </w:rPr>
           <w:t>/</w:t>
         </w:r>
-        <w:proofErr w:type="spellStart"/>
         <w:r>
           <w:rPr>
             <w:rStyle w:val="af0"/>
@@ -525,14 +542,12 @@
           </w:rPr>
           <w:t>ldpst</w:t>
         </w:r>
-        <w:proofErr w:type="spellEnd"/>
         <w:r>
           <w:rPr>
             <w:rStyle w:val="af0"/>
           </w:rPr>
           <w:t>/</w:t>
         </w:r>
-        <w:proofErr w:type="spellStart"/>
         <w:r>
           <w:rPr>
             <w:rStyle w:val="af0"/>
@@ -540,7 +555,6 @@
           </w:rPr>
           <w:t>itmo</w:t>
         </w:r>
-        <w:proofErr w:type="spellEnd"/>
         <w:r>
           <w:rPr>
             <w:rStyle w:val="af0"/>
@@ -552,7 +566,7 @@
             <w:rStyle w:val="af0"/>
             <w:lang w:val="en-US"/>
           </w:rPr>
-          <w:t>blob</w:t>
+          <w:t>tree</w:t>
         </w:r>
         <w:r>
           <w:rPr>
@@ -573,7 +587,6 @@
           </w:rPr>
           <w:t>/</w:t>
         </w:r>
-        <w:proofErr w:type="spellStart"/>
         <w:r>
           <w:rPr>
             <w:rStyle w:val="af0"/>
@@ -581,7 +594,6 @@
           </w:rPr>
           <w:t>sem</w:t>
         </w:r>
-        <w:proofErr w:type="spellEnd"/>
         <w:r>
           <w:rPr>
             <w:rStyle w:val="af0"/>
@@ -632,36 +644,8 @@
             <w:rStyle w:val="af0"/>
             <w:lang w:val="en-US"/>
           </w:rPr>
-          <w:t>diagrams</w:t>
-        </w:r>
-        <w:r>
-          <w:rPr>
-            <w:rStyle w:val="af0"/>
-          </w:rPr>
-          <w:t>/</w:t>
-        </w:r>
-        <w:r>
-          <w:rPr>
-            <w:rStyle w:val="af0"/>
-            <w:lang w:val="en-US"/>
-          </w:rPr>
-          <w:t>UML</w:t>
-        </w:r>
-        <w:r>
-          <w:rPr>
-            <w:rStyle w:val="af0"/>
-          </w:rPr>
-          <w:t>.</w:t>
-        </w:r>
-        <w:proofErr w:type="spellStart"/>
-        <w:r>
-          <w:rPr>
-            <w:rStyle w:val="af0"/>
-            <w:lang w:val="en-US"/>
-          </w:rPr>
-          <w:t>svg</w:t>
-        </w:r>
-        <w:proofErr w:type="spellEnd"/>
+          <w:t>src</w:t>
+        </w:r>
       </w:hyperlink>
     </w:p>
     <w:p>
@@ -674,7 +658,6 @@
         <w:pStyle w:val="1"/>
         <w:rPr>
           <w:color w:val="auto"/>
-          <w:lang w:val="en-US"/>
         </w:rPr>
       </w:pPr>
       <w:r>
@@ -682,88 +665,8 @@
           <w:color w:val="auto"/>
         </w:rPr>
         <w:lastRenderedPageBreak/>
-        <w:t>Исходный код программы</w:t>
-      </w:r>
-    </w:p>
-    <w:p>
-      <w:pPr>
-        <w:rPr>
-          <w:lang w:val="en-US"/>
-        </w:rPr>
-      </w:pPr>
-      <w:hyperlink r:id="rId11" w:history="1">
-        <w:r>
-          <w:rPr>
-            <w:rStyle w:val="af0"/>
-            <w:lang w:val="en-US"/>
-          </w:rPr>
-          <w:t>https://github.com/ldpst/itmo/tree/main/sem-1-2_prog/labs/lab3-4/src</w:t>
-        </w:r>
-      </w:hyperlink>
-    </w:p>
-    <w:p>
-      <w:pPr>
-        <w:rPr>
-          <w:lang w:val="en-US"/>
-        </w:rPr>
-      </w:pPr>
-      <w:r>
-        <w:rPr>
-          <w:lang w:val="en-US"/>
-        </w:rPr>
-        <w:br w:type="page"/>
-      </w:r>
-    </w:p>
-    <w:p>
-      <w:pPr>
-        <w:pStyle w:val="1"/>
-        <w:rPr>
-          <w:color w:val="auto"/>
-          <w:lang w:val="en-US"/>
-        </w:rPr>
-      </w:pPr>
-      <w:proofErr w:type="spellStart"/>
-      <w:r>
-        <w:rPr>
-          <w:color w:val="auto"/>
-          <w:lang w:val="en-US"/>
-        </w:rPr>
-        <w:lastRenderedPageBreak/>
-        <w:t>Результат</w:t>
-      </w:r>
-      <w:proofErr w:type="spellEnd"/>
-      <w:r>
-        <w:rPr>
-          <w:color w:val="auto"/>
-          <w:lang w:val="en-US"/>
-        </w:rPr>
-        <w:t xml:space="preserve"> </w:t>
-      </w:r>
-      <w:proofErr w:type="spellStart"/>
-      <w:r>
-        <w:rPr>
-          <w:color w:val="auto"/>
-          <w:lang w:val="en-US"/>
-        </w:rPr>
-        <w:t>работы</w:t>
-      </w:r>
-      <w:proofErr w:type="spellEnd"/>
-      <w:r>
-        <w:rPr>
-          <w:color w:val="auto"/>
-          <w:lang w:val="en-US"/>
-        </w:rPr>
-        <w:t xml:space="preserve"> </w:t>
-      </w:r>
-      <w:proofErr w:type="spellStart"/>
-      <w:r>
-        <w:rPr>
-          <w:color w:val="auto"/>
-          <w:lang w:val="en-US"/>
-        </w:rPr>
-        <w:t>программы</w:t>
-      </w:r>
-      <w:proofErr w:type="spellEnd"/>
+        <w:t>Результат работы программы</w:t>
+      </w:r>
     </w:p>
     <w:p>
       <w:pPr>
@@ -797,13 +700,8 @@
         <w:shd w:val="clear" w:color="auto" w:fill="E8E8E8" w:themeFill="background2"/>
         <w:spacing w:after="0"/>
       </w:pPr>
-      <w:proofErr w:type="spellStart"/>
-      <w:r>
-        <w:t>Пилюлькин</w:t>
-      </w:r>
-      <w:proofErr w:type="spellEnd"/>
-      <w:r>
-        <w:t xml:space="preserve"> захохотал.</w:t>
+      <w:r>
+        <w:t>Пилюлькин захохотал.</w:t>
       </w:r>
     </w:p>
     <w:p>
@@ -845,15 +743,7 @@
         <w:spacing w:after="0"/>
       </w:pPr>
       <w:r>
-        <w:t xml:space="preserve">Незнайка подошёл </w:t>
-      </w:r>
-      <w:proofErr w:type="gramStart"/>
-      <w:r>
-        <w:t>к раковина</w:t>
-      </w:r>
-      <w:proofErr w:type="gramEnd"/>
-      <w:r>
-        <w:t>.</w:t>
+        <w:t>Незнайка подошёл к раковина.</w:t>
       </w:r>
     </w:p>
     <w:p>
@@ -900,30 +790,17 @@
         <w:shd w:val="clear" w:color="auto" w:fill="E8E8E8" w:themeFill="background2"/>
         <w:spacing w:after="0"/>
       </w:pPr>
-      <w:proofErr w:type="spellStart"/>
-      <w:r>
-        <w:t>Пилюлькин</w:t>
-      </w:r>
-      <w:proofErr w:type="spellEnd"/>
-      <w:r>
-        <w:t>, Ромашка спорят с Знайка, Кнопочка.</w:t>
-      </w:r>
-    </w:p>
-    <w:p>
-      <w:pPr>
-        <w:shd w:val="clear" w:color="auto" w:fill="E8E8E8" w:themeFill="background2"/>
-        <w:spacing w:after="0"/>
-      </w:pPr>
-      <w:r>
-        <w:t xml:space="preserve">Знайка, Кнопочка спорят с </w:t>
-      </w:r>
-      <w:proofErr w:type="spellStart"/>
-      <w:r>
-        <w:t>Пилюлькин</w:t>
-      </w:r>
-      <w:proofErr w:type="spellEnd"/>
-      <w:r>
-        <w:t>, Ромашка.</w:t>
+      <w:r>
+        <w:t>Пилюлькин, Ромашка спорят с Знайка, Кнопочка.</w:t>
+      </w:r>
+    </w:p>
+    <w:p>
+      <w:pPr>
+        <w:shd w:val="clear" w:color="auto" w:fill="E8E8E8" w:themeFill="background2"/>
+        <w:spacing w:after="0"/>
+      </w:pPr>
+      <w:r>
+        <w:t>Знайка, Кнопочка спорят с Пилюлькин, Ромашка.</w:t>
       </w:r>
     </w:p>
     <w:p>
@@ -949,50 +826,32 @@
         <w:shd w:val="clear" w:color="auto" w:fill="E8E8E8" w:themeFill="background2"/>
         <w:spacing w:after="0"/>
       </w:pPr>
-      <w:proofErr w:type="spellStart"/>
-      <w:r>
-        <w:t>Пилюлькин</w:t>
-      </w:r>
-      <w:proofErr w:type="spellEnd"/>
-      <w:r>
-        <w:t>, Ромашка спорят с Мушка, Пончик.</w:t>
-      </w:r>
-    </w:p>
-    <w:p>
-      <w:pPr>
-        <w:shd w:val="clear" w:color="auto" w:fill="E8E8E8" w:themeFill="background2"/>
-        <w:spacing w:after="0"/>
-      </w:pPr>
-      <w:r>
-        <w:t xml:space="preserve">Мушка, Пончик спорят с </w:t>
-      </w:r>
-      <w:proofErr w:type="spellStart"/>
-      <w:r>
-        <w:t>Пилюлькин</w:t>
-      </w:r>
-      <w:proofErr w:type="spellEnd"/>
-      <w:r>
-        <w:t>, Ромашка.</w:t>
-      </w:r>
-    </w:p>
-    <w:p>
-      <w:pPr>
-        <w:shd w:val="clear" w:color="auto" w:fill="E8E8E8" w:themeFill="background2"/>
-        <w:spacing w:after="0"/>
-      </w:pPr>
-    </w:p>
-    <w:p>
-      <w:pPr>
-        <w:shd w:val="clear" w:color="auto" w:fill="E8E8E8" w:themeFill="background2"/>
-        <w:spacing w:after="0"/>
-      </w:pPr>
-      <w:proofErr w:type="spellStart"/>
-      <w:r>
-        <w:t>Пилюлькин</w:t>
-      </w:r>
-      <w:proofErr w:type="spellEnd"/>
-      <w:r>
-        <w:t>, Ромашка утверждают: Незнайка нарочно придумывает разные небылицы, чтоб сбить с толку полицию.</w:t>
+      <w:r>
+        <w:t>Пилюлькин, Ромашка спорят с Мушка, Пончик.</w:t>
+      </w:r>
+    </w:p>
+    <w:p>
+      <w:pPr>
+        <w:shd w:val="clear" w:color="auto" w:fill="E8E8E8" w:themeFill="background2"/>
+        <w:spacing w:after="0"/>
+      </w:pPr>
+      <w:r>
+        <w:t>Мушка, Пончик спорят с Пилюлькин, Ромашка.</w:t>
+      </w:r>
+    </w:p>
+    <w:p>
+      <w:pPr>
+        <w:shd w:val="clear" w:color="auto" w:fill="E8E8E8" w:themeFill="background2"/>
+        <w:spacing w:after="0"/>
+      </w:pPr>
+    </w:p>
+    <w:p>
+      <w:pPr>
+        <w:shd w:val="clear" w:color="auto" w:fill="E8E8E8" w:themeFill="background2"/>
+        <w:spacing w:after="0"/>
+      </w:pPr>
+      <w:r>
+        <w:t>Пилюлькин, Ромашка утверждают: Незнайка нарочно придумывает разные небылицы, чтоб сбить с толку полицию.</w:t>
       </w:r>
     </w:p>
     <w:p>
@@ -1025,23 +884,7 @@
         <w:spacing w:after="0"/>
       </w:pPr>
       <w:r>
-        <w:t xml:space="preserve">Тот, который без рубахи, утверждает: Незнайка, должно быть, свихнулся с ума, начитавшись </w:t>
-      </w:r>
-      <w:proofErr w:type="gramStart"/>
-      <w:r>
-        <w:t>книжек</w:t>
-      </w:r>
-      <w:proofErr w:type="gramEnd"/>
-      <w:r>
-        <w:t xml:space="preserve">. А в </w:t>
-      </w:r>
-      <w:proofErr w:type="gramStart"/>
-      <w:r>
-        <w:t>книжках</w:t>
-      </w:r>
-      <w:proofErr w:type="gramEnd"/>
-      <w:r>
-        <w:t xml:space="preserve"> на самом деле сказано: за наружной Луной есть какие-то огромные планеты и звезды, на которых тоже якобы живут коротышки. Вот он и вообразил, наверно, что прилетел к нам с такой планеты.</w:t>
+        <w:t>Тот, который без рубахи, утверждает: Незнайка, должно быть, свихнулся с ума, начитавшись книжек. А в книжках на самом деле сказано: за наружной Луной есть какие-то огромные планеты и звезды, на которых тоже якобы живут коротышки. Вот он и вообразил, наверно, что прилетел к нам с такой планеты.</w:t>
       </w:r>
     </w:p>
     <w:p>
@@ -1092,14 +935,12 @@
       <w:r>
         <w:t xml:space="preserve">. Реализовывал собственные интерфейсы, </w:t>
       </w:r>
-      <w:proofErr w:type="spellStart"/>
       <w:r>
         <w:rPr>
           <w:lang w:val="en-US"/>
         </w:rPr>
         <w:t>enum</w:t>
       </w:r>
-      <w:proofErr w:type="spellEnd"/>
       <w:r>
         <w:t>’</w:t>
       </w:r>
@@ -1119,13 +960,7 @@
         <w:t>’</w:t>
       </w:r>
       <w:r>
-        <w:t xml:space="preserve">ы и абстрактные классы, а также их взаимодействие друг с другом. В ходе работы я </w:t>
-      </w:r>
-      <w:r>
-        <w:t>получил важнейший опыт по изготовлению спагетти и его распутыванию.</w:t>
-      </w:r>
-      <w:r>
-        <w:t xml:space="preserve"> Данная работа сильно прокачала мои навыки в написании программ, в которых используется ООП. </w:t>
+        <w:t xml:space="preserve">ы и абстрактные классы, а также их взаимодействие друг с другом. В ходе работы я получил важнейший опыт по изготовлению спагетти и его распутыванию. Данная работа сильно прокачала мои навыки в написании программ, в которых используется ООП. </w:t>
       </w:r>
     </w:p>
     <w:sectPr>

</xml_diff>